<commit_message>
Eidited 1.1-1.3 of each doc- need to do more for each
</commit_message>
<xml_diff>
--- a/Documentation/Software Development Plan_ver2.2.docx
+++ b/Documentation/Software Development Plan_ver2.2.docx
@@ -9550,7 +9550,7 @@
         <w:ind w:firstLine="576"/>
       </w:pPr>
       <w:r>
-        <w:t>The “questionnaire” refers to the portion of the project where the user inputs these preferences.  This will be accessed from the homepage into a “questionnaire page.” The “ratings” will refer to the numerical input from a user in which they determine which statistics have a higher preference. The “statistics” refer to the set of data that our project will be accessing.</w:t>
+        <w:t>The “questionnaire” refers to the portion of the project where the user inputs these preferences.  This will be accessed from the homepage into a “questionnaire page.” The “ratings” will refer to the numerical input from a user in which they determine which statistics have a higher preference. The “statistics” refer to the set of data that our project will be accessing. The “map” refers to the portion of the project which is the visualization of data. The map is initially displayed from the homepage, but will initially be empty, and be modified as the user takes the questionnaire.  After the user completes the questionnaire the map is referenced to be an “updated map” with the continuing definitions being components of the map. The map may also have markers which will be referred to as “pins.” The pins will allow the user to see an image of the location referred to as the “pin image.” In some cases where an image is not available, or if there is additional implementation, a pin may allow the user to see descriptive information on the location which will be referred to as the “pin information.”</w:t>
       </w:r>
     </w:p>
     <w:p>
@@ -9559,7 +9559,15 @@
         <w:ind w:firstLine="576"/>
       </w:pPr>
       <w:r>
-        <w:t xml:space="preserve"> The “map” refers to the portion of the project which is the visualization of data. The map is initially displayed from the homepage, but will initially be empty, and be modified as the user takes the questionnaire.  After the user completes the questionnaire the map is referenced to be an “updated map” with the continuing definitions being components of the map. The map may also have markers which will be referred to as “pins.” The pins will allow the user to see an image of the location referred to as the “pin image.” In some cases where an image is not available, or if there is additional implementation, a pin may allow the user to see descriptive information on the location which will be referred to as the “pin information.”</w:t>
+        <w:t xml:space="preserve">This system is to be done in the context of the UMBC CMSC 447 Software Engineering course with Professor Cain. The procedures for this project are to mirror that taught in the course found within the blackboard lecture content. From the class lectures, the software development life cycle should follow that of the procedures found in waterfall as well as agile programming. The documentation for this project should follow a waterfall progress having linear progression such that we should complete the documentation in order. Coding should follow </w:t>
+      </w:r>
+      <w:proofErr w:type="gramStart"/>
+      <w:r>
+        <w:t>a</w:t>
+      </w:r>
+      <w:proofErr w:type="gramEnd"/>
+      <w:r>
+        <w:t xml:space="preserve"> agile progression such that the coding should be continuously occur, and progression on the development can begin immediately with basic known functionality.</w:t>
       </w:r>
     </w:p>
     <w:p>
@@ -9644,7 +9652,11 @@
       </w:r>
       <w:proofErr w:type="spellEnd"/>
       <w:r>
-        <w:t xml:space="preserve"> for a description output. Further third-party software will be expanded in this section as seems fit throughout the project.</w:t>
+        <w:t xml:space="preserve"> for a description output. Further third-party software will be expanded in this section as seems </w:t>
+      </w:r>
+      <w:r>
+        <w:lastRenderedPageBreak/>
+        <w:t>fit throughout the project.</w:t>
       </w:r>
     </w:p>
     <w:p>
@@ -9669,11 +9681,21 @@
       </w:r>
       <w:proofErr w:type="spellEnd"/>
       <w:r>
-        <w:t xml:space="preserve">, and Steven Heckman.  </w:t>
-      </w:r>
-      <w:r>
-        <w:lastRenderedPageBreak/>
-        <w:t xml:space="preserve">The project will refer to the software and documentation created for this assignment. </w:t>
+        <w:t xml:space="preserve">, and Steven Heckman.  The project will refer to the software and documentation created for this assignment. All project development will be done through GitHub and then developer preference for development environments, debuggers, </w:t>
+      </w:r>
+      <w:proofErr w:type="spellStart"/>
+      <w:r>
+        <w:t>ect</w:t>
+      </w:r>
+      <w:proofErr w:type="spellEnd"/>
+      <w:r>
+        <w:t>. The web porti</w:t>
+      </w:r>
+      <w:r>
+        <w:t>on of the application will be ru</w:t>
+      </w:r>
+      <w:r>
+        <w:t>n using an Angular Framework on a localhost.</w:t>
       </w:r>
     </w:p>
     <w:p>
@@ -9682,22 +9704,10 @@
         <w:ind w:firstLine="576"/>
       </w:pPr>
       <w:r>
-        <w:t xml:space="preserve">All project development will be done through GitHub and then developer preference for development environments, debuggers, </w:t>
-      </w:r>
-      <w:proofErr w:type="spellStart"/>
-      <w:r>
-        <w:t>ect</w:t>
-      </w:r>
-      <w:proofErr w:type="spellEnd"/>
-      <w:r>
-        <w:t>. The web porti</w:t>
-      </w:r>
-      <w:r>
-        <w:t>on of the application will be ru</w:t>
-      </w:r>
-      <w:r>
-        <w:t>n using an Angular Framework on a localhost.</w:t>
-      </w:r>
+        <w:t>The main goals discussed with the client are to put an emphasis on the web portion of the application. This specifically includes those relating to login databases and the visual presentation of any found data. There should be less emphasis on the algorithm and backend portions of the application.</w:t>
+      </w:r>
+      <w:bookmarkStart w:id="3" w:name="_GoBack"/>
+      <w:bookmarkEnd w:id="3"/>
     </w:p>
     <w:p>
       <w:pPr>
@@ -9707,7 +9717,7 @@
           <w:u w:color="000000"/>
         </w:rPr>
       </w:pPr>
-      <w:bookmarkStart w:id="3" w:name="_Toc432620800"/>
+      <w:bookmarkStart w:id="4" w:name="_Toc432620800"/>
       <w:r>
         <w:rPr>
           <w:u w:color="000000"/>
@@ -9728,7 +9738,7 @@
         </w:rPr>
         <w:t>overview</w:t>
       </w:r>
-      <w:bookmarkEnd w:id="3"/>
+      <w:bookmarkEnd w:id="4"/>
     </w:p>
     <w:p>
       <w:pPr>
@@ -9847,6 +9857,7 @@
         <w:ind w:left="2160"/>
       </w:pPr>
       <w:r>
+        <w:lastRenderedPageBreak/>
         <w:t>Updated the Identification to be standard with the rest of the documentation.  Updated the system overview with the use of Google Places. Updated system specifics to meet request in the group meeting on 4/23. Other changes include small grammatical changes.</w:t>
       </w:r>
     </w:p>
@@ -9891,8 +9902,6 @@
       <w:r>
         <w:t>This should be the final draft. Table of Contents updated.</w:t>
       </w:r>
-      <w:bookmarkStart w:id="4" w:name="_GoBack"/>
-      <w:bookmarkEnd w:id="4"/>
     </w:p>
     <w:p>
       <w:pPr>
@@ -9912,11 +9921,7 @@
         <w:ind w:left="720"/>
       </w:pPr>
       <w:r>
-        <w:t xml:space="preserve">The following are referenced documents throughout this document and include the </w:t>
-      </w:r>
-      <w:r>
-        <w:lastRenderedPageBreak/>
-        <w:t>common acronym for referencing the document:</w:t>
+        <w:t>The following are referenced documents throughout this document and include the common acronym for referencing the document:</w:t>
       </w:r>
     </w:p>
     <w:p>
@@ -10088,7 +10093,11 @@
         <w:t>As of version 2.0 we ha</w:t>
       </w:r>
       <w:r>
-        <w:t>ve a layout for the user account portion of the system. We need to complete the implementation of user accounts with a user avatar. We also need to add the questionnaire portion of the system to the homepage. Finally, we need to implement the location pins. Upon completion of version 2.0 we have completed the STD.</w:t>
+        <w:t xml:space="preserve">ve a layout for the user account portion of the system. We need to complete the implementation of user accounts with a user avatar. We also need to add the </w:t>
+      </w:r>
+      <w:r>
+        <w:lastRenderedPageBreak/>
+        <w:t>questionnaire portion of the system to the homepage. Finally, we need to implement the location pins. Upon completion of version 2.0 we have completed the STD.</w:t>
       </w:r>
     </w:p>
     <w:p>
@@ -10148,7 +10157,6 @@
         <w:rPr>
           <w:u w:color="000000"/>
         </w:rPr>
-        <w:lastRenderedPageBreak/>
         <w:t>Plans</w:t>
       </w:r>
       <w:r>
@@ -10515,7 +10523,11 @@
         <w:ind w:firstLine="479"/>
       </w:pPr>
       <w:r>
-        <w:t>In general, single line spacing is to be used for smaller sections of code. If a code portion is more than 5 lines, then there should be a line separating the beginning and end of th</w:t>
+        <w:t xml:space="preserve">In general, single line spacing is to be used for smaller sections of code. If a code portion </w:t>
+      </w:r>
+      <w:r>
+        <w:lastRenderedPageBreak/>
+        <w:t>is more than 5 lines, then there should be a line separating the beginning and end of th</w:t>
       </w:r>
       <w:r>
         <w:t>e segment. A segment is defined</w:t>
@@ -10557,11 +10569,7 @@
         <w:t xml:space="preserve"> </w:t>
       </w:r>
       <w:r>
-        <w:t xml:space="preserve">created, the functions being defined, or any other aspects that would convey the purpose of </w:t>
-      </w:r>
-      <w:r>
-        <w:lastRenderedPageBreak/>
-        <w:t>the file.</w:t>
+        <w:t>created, the functions being defined, or any other aspects that would convey the purpose of the file.</w:t>
       </w:r>
     </w:p>
     <w:p>
@@ -10683,7 +10691,11 @@
       </w:r>
       <w:proofErr w:type="spellEnd"/>
       <w:r>
-        <w:t>” within the function scope. This intends to avoid naming errors, as well as maintain readability and obvious function scope differences within functions. Like the other portions, if a different naming scheme allows for better readability a note within the comments should be provided.</w:t>
+        <w:t xml:space="preserve">” within the function scope. This intends to avoid naming errors, as well as maintain readability and obvious function scope differences within functions. Like the other portions, if a different naming scheme allows for better readability a note </w:t>
+      </w:r>
+      <w:r>
+        <w:lastRenderedPageBreak/>
+        <w:t>within the comments should be provided.</w:t>
       </w:r>
     </w:p>
     <w:p>
@@ -10814,11 +10826,7 @@
       </w:r>
       <w:proofErr w:type="gramEnd"/>
       <w:r>
-        <w:t xml:space="preserve"> educational application, all </w:t>
-      </w:r>
-      <w:r>
-        <w:lastRenderedPageBreak/>
-        <w:t xml:space="preserve">reusable code being incorporated into the system should be free for usage. Whenever the developer has a question of the usability of reusable code it is the expectation for the developer to contact the development team and client for any questions regarding ethical behavior in its usage. General practice of the development team should be to remain cautious of using out of house software, and only when confirmed should the code be implemented within the system. When evaluating </w:t>
+        <w:t xml:space="preserve"> educational application, all reusable code being incorporated into the system should be free for usage. Whenever the developer has a question of the usability of reusable code it is the expectation for the developer to contact the development team and client for any questions regarding ethical behavior in its usage. General practice of the development team should be to remain cautious of using out of house software, and only when confirmed should the code be implemented within the system. When evaluating </w:t>
       </w:r>
       <w:proofErr w:type="gramStart"/>
       <w:r>
@@ -11032,6 +11040,7 @@
         <w:pStyle w:val="Heading4"/>
       </w:pPr>
       <w:r>
+        <w:lastRenderedPageBreak/>
         <w:t>Privacy</w:t>
       </w:r>
       <w:r>
@@ -11187,7 +11196,6 @@
         <w:rPr>
           <w:u w:color="000000"/>
         </w:rPr>
-        <w:lastRenderedPageBreak/>
         <w:t>Recording</w:t>
       </w:r>
       <w:r>
@@ -11529,13 +11537,21 @@
           <w:sz w:val="24"/>
           <w:szCs w:val="24"/>
         </w:rPr>
-        <w:t>continued research that needs to be done. All system decisions should be discussed within the team, and then sent to the client for approval.</w:t>
+        <w:t xml:space="preserve">continued research that needs to be done. All system decisions should </w:t>
       </w:r>
       <w:r>
         <w:rPr>
           <w:sz w:val="24"/>
           <w:szCs w:val="24"/>
         </w:rPr>
+        <w:lastRenderedPageBreak/>
+        <w:t>be discussed within the team, and then sent to the client for approval.</w:t>
+      </w:r>
+      <w:r>
+        <w:rPr>
+          <w:sz w:val="24"/>
+          <w:szCs w:val="24"/>
+        </w:rPr>
         <w:t xml:space="preserve"> Before implementing new system, the development team should meet with client for a design review.</w:t>
       </w:r>
     </w:p>
@@ -11615,195 +11631,195 @@
           <w:sz w:val="24"/>
           <w:szCs w:val="24"/>
         </w:rPr>
+        <w:t xml:space="preserve">CSCI </w:t>
+      </w:r>
+      <w:r>
+        <w:rPr>
+          <w:sz w:val="24"/>
+          <w:szCs w:val="24"/>
+        </w:rPr>
+        <w:t>design documentation</w:t>
+      </w:r>
+      <w:r>
+        <w:rPr>
+          <w:sz w:val="24"/>
+          <w:szCs w:val="24"/>
+        </w:rPr>
+        <w:t xml:space="preserve"> should be found within the SDD. This should include an outline of what the different CSCI components will be and basic descriptions of how they will be developed. CSCI decisions should be made by the developer(s) working on them and then shared with the development team for approval. This will then be sent to the client through the documentation. The CSCI components should also be designed with the testing portion of the code in mind which can be found in the STD.</w:t>
+      </w:r>
+    </w:p>
+    <w:p>
+      <w:pPr>
+        <w:ind w:firstLine="720"/>
+        <w:rPr>
+          <w:sz w:val="24"/>
+          <w:szCs w:val="24"/>
+        </w:rPr>
+      </w:pPr>
+      <w:r>
+        <w:rPr>
+          <w:sz w:val="24"/>
+          <w:szCs w:val="24"/>
+        </w:rPr>
+        <w:t>To prepare for testing, the development team shall write and preform unit test as portions of code are developed. These tests should also output a visual Pass/Fail to the developer, which should be stored as a Boolean True/False value within the code. A final component test should check that all tests returned a value of True, with a final Pass/Fail visual. Upon completion of the CSCI component, the unit test print tests should be included, however the visual outputs should be commented, such that only the final Pass/Fail is presented. This is to prepare for system testing.</w:t>
+      </w:r>
+    </w:p>
+    <w:p>
+      <w:pPr>
+        <w:pStyle w:val="Heading3"/>
+      </w:pPr>
+      <w:bookmarkStart w:id="35" w:name="_Toc432620818"/>
+      <w:r>
+        <w:t>System</w:t>
+      </w:r>
+      <w:r>
+        <w:rPr>
+          <w:spacing w:val="12"/>
+        </w:rPr>
+        <w:t xml:space="preserve"> </w:t>
+      </w:r>
+      <w:r>
+        <w:t>test</w:t>
+      </w:r>
+      <w:r>
+        <w:rPr>
+          <w:spacing w:val="12"/>
+        </w:rPr>
+        <w:t xml:space="preserve"> </w:t>
+      </w:r>
+      <w:r>
+        <w:t>planning</w:t>
+      </w:r>
+      <w:bookmarkEnd w:id="35"/>
+    </w:p>
+    <w:p>
+      <w:pPr>
+        <w:ind w:firstLine="720"/>
+        <w:rPr>
+          <w:sz w:val="24"/>
+          <w:szCs w:val="24"/>
+        </w:rPr>
+      </w:pPr>
+      <w:r>
+        <w:rPr>
+          <w:sz w:val="24"/>
+          <w:szCs w:val="24"/>
+        </w:rPr>
+        <w:t xml:space="preserve">Details of the testing of the system can be found within the STD. All CSCI components should be designed with the goal of unit and integration testing in mind. Upon completion of all CSCI components then system testing should be done. All system test should be done as a cross reference to the requirements described in the SRS. </w:t>
+      </w:r>
+      <w:r>
+        <w:rPr>
+          <w:sz w:val="24"/>
+          <w:szCs w:val="24"/>
+        </w:rPr>
+        <w:t>Basic of preparing for the system test are described above within the CSCI component testing. Assuming a CSCI component has passed all unit and integration testing. Then there should be a Pass/Fail visual output for each CSCI component. The system tests should be the check that the final CSCI tests all returned True.</w:t>
+      </w:r>
+    </w:p>
+    <w:p>
+      <w:pPr>
+        <w:pStyle w:val="Heading3"/>
+      </w:pPr>
+      <w:bookmarkStart w:id="36" w:name="_Toc432620819"/>
+      <w:r>
+        <w:t>Software</w:t>
+      </w:r>
+      <w:r>
+        <w:rPr>
+          <w:spacing w:val="12"/>
+        </w:rPr>
+        <w:t xml:space="preserve"> </w:t>
+      </w:r>
+      <w:r>
+        <w:t>installation</w:t>
+      </w:r>
+      <w:r>
+        <w:rPr>
+          <w:spacing w:val="12"/>
+        </w:rPr>
+        <w:t xml:space="preserve"> </w:t>
+      </w:r>
+      <w:r>
+        <w:t>planning</w:t>
+      </w:r>
+      <w:bookmarkEnd w:id="36"/>
+    </w:p>
+    <w:p>
+      <w:pPr>
+        <w:ind w:firstLine="720"/>
+        <w:rPr>
+          <w:sz w:val="24"/>
+          <w:szCs w:val="24"/>
+        </w:rPr>
+      </w:pPr>
+      <w:r>
+        <w:rPr>
+          <w:sz w:val="24"/>
+          <w:szCs w:val="24"/>
+        </w:rPr>
+        <w:t>This project is not intended to be installed on a device outside of the development group. However, to ease group development and testing of the system, there should be README files throughout each the project describing any setup to run a piece of code. These files should be included within their respective directories, with the inclusion of a system-wide README in the home directory.</w:t>
+      </w:r>
+      <w:r>
+        <w:rPr>
+          <w:sz w:val="24"/>
+          <w:szCs w:val="24"/>
+        </w:rPr>
+        <w:t xml:space="preserve"> Software installation should be described within the STD within instructions on what software is needed, and instructions for the installation.</w:t>
+      </w:r>
+    </w:p>
+    <w:p>
+      <w:pPr>
+        <w:pStyle w:val="Heading3"/>
+      </w:pPr>
+      <w:bookmarkStart w:id="37" w:name="_Toc432620820"/>
+      <w:r>
+        <w:t>Software</w:t>
+      </w:r>
+      <w:r>
+        <w:rPr>
+          <w:spacing w:val="12"/>
+        </w:rPr>
+        <w:t xml:space="preserve"> </w:t>
+      </w:r>
+      <w:r>
+        <w:t>transition</w:t>
+      </w:r>
+      <w:r>
+        <w:rPr>
+          <w:spacing w:val="12"/>
+        </w:rPr>
+        <w:t xml:space="preserve"> </w:t>
+      </w:r>
+      <w:r>
+        <w:t>planning</w:t>
+      </w:r>
+      <w:bookmarkEnd w:id="37"/>
+      <w:r>
+        <w:tab/>
+      </w:r>
+    </w:p>
+    <w:p>
+      <w:pPr>
+        <w:ind w:firstLine="720"/>
+        <w:rPr>
+          <w:sz w:val="24"/>
+          <w:szCs w:val="24"/>
+        </w:rPr>
+      </w:pPr>
+      <w:r>
+        <w:rPr>
+          <w:sz w:val="24"/>
+          <w:szCs w:val="24"/>
+        </w:rPr>
+        <w:t>This system will not need any transition planning since the system is entirely software.</w:t>
+      </w:r>
+    </w:p>
+    <w:p>
+      <w:pPr>
+        <w:pStyle w:val="Heading3"/>
+      </w:pPr>
+      <w:bookmarkStart w:id="38" w:name="_Toc432620821"/>
+      <w:r>
         <w:lastRenderedPageBreak/>
-        <w:t xml:space="preserve">CSCI </w:t>
-      </w:r>
-      <w:r>
-        <w:rPr>
-          <w:sz w:val="24"/>
-          <w:szCs w:val="24"/>
-        </w:rPr>
-        <w:t>design documentation</w:t>
-      </w:r>
-      <w:r>
-        <w:rPr>
-          <w:sz w:val="24"/>
-          <w:szCs w:val="24"/>
-        </w:rPr>
-        <w:t xml:space="preserve"> should be found within the SDD. This should include an outline of what the different CSCI components will be and basic descriptions of how they will be developed. CSCI decisions should be made by the developer(s) working on them and then shared with the development team for approval. This will then be sent to the client through the documentation. The CSCI components should also be designed with the testing portion of the code in mind which can be found in the STD.</w:t>
-      </w:r>
-    </w:p>
-    <w:p>
-      <w:pPr>
-        <w:ind w:firstLine="720"/>
-        <w:rPr>
-          <w:sz w:val="24"/>
-          <w:szCs w:val="24"/>
-        </w:rPr>
-      </w:pPr>
-      <w:r>
-        <w:rPr>
-          <w:sz w:val="24"/>
-          <w:szCs w:val="24"/>
-        </w:rPr>
-        <w:t>To prepare for testing, the development team shall write and preform unit test as portions of code are developed. These tests should also output a visual Pass/Fail to the developer, which should be stored as a Boolean True/False value within the code. A final component test should check that all tests returned a value of True, with a final Pass/Fail visual. Upon completion of the CSCI component, the unit test print tests should be included, however the visual outputs should be commented, such that only the final Pass/Fail is presented. This is to prepare for system testing.</w:t>
-      </w:r>
-    </w:p>
-    <w:p>
-      <w:pPr>
-        <w:pStyle w:val="Heading3"/>
-      </w:pPr>
-      <w:bookmarkStart w:id="35" w:name="_Toc432620818"/>
-      <w:r>
-        <w:t>System</w:t>
-      </w:r>
-      <w:r>
-        <w:rPr>
-          <w:spacing w:val="12"/>
-        </w:rPr>
-        <w:t xml:space="preserve"> </w:t>
-      </w:r>
-      <w:r>
-        <w:t>test</w:t>
-      </w:r>
-      <w:r>
-        <w:rPr>
-          <w:spacing w:val="12"/>
-        </w:rPr>
-        <w:t xml:space="preserve"> </w:t>
-      </w:r>
-      <w:r>
-        <w:t>planning</w:t>
-      </w:r>
-      <w:bookmarkEnd w:id="35"/>
-    </w:p>
-    <w:p>
-      <w:pPr>
-        <w:ind w:firstLine="720"/>
-        <w:rPr>
-          <w:sz w:val="24"/>
-          <w:szCs w:val="24"/>
-        </w:rPr>
-      </w:pPr>
-      <w:r>
-        <w:rPr>
-          <w:sz w:val="24"/>
-          <w:szCs w:val="24"/>
-        </w:rPr>
-        <w:t xml:space="preserve">Details of the testing of the system can be found within the STD. All CSCI components should be designed with the goal of unit and integration testing in mind. Upon completion of all CSCI components then system testing should be done. All system test should be done as a cross reference to the requirements described in the SRS. </w:t>
-      </w:r>
-      <w:r>
-        <w:rPr>
-          <w:sz w:val="24"/>
-          <w:szCs w:val="24"/>
-        </w:rPr>
-        <w:t>Basic of preparing for the system test are described above within the CSCI component testing. Assuming a CSCI component has passed all unit and integration testing. Then there should be a Pass/Fail visual output for each CSCI component. The system tests should be the check that the final CSCI tests all returned True.</w:t>
-      </w:r>
-    </w:p>
-    <w:p>
-      <w:pPr>
-        <w:pStyle w:val="Heading3"/>
-      </w:pPr>
-      <w:bookmarkStart w:id="36" w:name="_Toc432620819"/>
-      <w:r>
-        <w:t>Software</w:t>
-      </w:r>
-      <w:r>
-        <w:rPr>
-          <w:spacing w:val="12"/>
-        </w:rPr>
-        <w:t xml:space="preserve"> </w:t>
-      </w:r>
-      <w:r>
-        <w:t>installation</w:t>
-      </w:r>
-      <w:r>
-        <w:rPr>
-          <w:spacing w:val="12"/>
-        </w:rPr>
-        <w:t xml:space="preserve"> </w:t>
-      </w:r>
-      <w:r>
-        <w:t>planning</w:t>
-      </w:r>
-      <w:bookmarkEnd w:id="36"/>
-    </w:p>
-    <w:p>
-      <w:pPr>
-        <w:ind w:firstLine="720"/>
-        <w:rPr>
-          <w:sz w:val="24"/>
-          <w:szCs w:val="24"/>
-        </w:rPr>
-      </w:pPr>
-      <w:r>
-        <w:rPr>
-          <w:sz w:val="24"/>
-          <w:szCs w:val="24"/>
-        </w:rPr>
-        <w:t>This project is not intended to be installed on a device outside of the development group. However, to ease group development and testing of the system, there should be README files throughout each the project describing any setup to run a piece of code. These files should be included within their respective directories, with the inclusion of a system-wide README in the home directory.</w:t>
-      </w:r>
-      <w:r>
-        <w:rPr>
-          <w:sz w:val="24"/>
-          <w:szCs w:val="24"/>
-        </w:rPr>
-        <w:t xml:space="preserve"> Software installation should be described within the STD within instructions on what software is needed, and instructions for the installation.</w:t>
-      </w:r>
-    </w:p>
-    <w:p>
-      <w:pPr>
-        <w:pStyle w:val="Heading3"/>
-      </w:pPr>
-      <w:bookmarkStart w:id="37" w:name="_Toc432620820"/>
-      <w:r>
-        <w:t>Software</w:t>
-      </w:r>
-      <w:r>
-        <w:rPr>
-          <w:spacing w:val="12"/>
-        </w:rPr>
-        <w:t xml:space="preserve"> </w:t>
-      </w:r>
-      <w:r>
-        <w:t>transition</w:t>
-      </w:r>
-      <w:r>
-        <w:rPr>
-          <w:spacing w:val="12"/>
-        </w:rPr>
-        <w:t xml:space="preserve"> </w:t>
-      </w:r>
-      <w:r>
-        <w:t>planning</w:t>
-      </w:r>
-      <w:bookmarkEnd w:id="37"/>
-      <w:r>
-        <w:tab/>
-      </w:r>
-    </w:p>
-    <w:p>
-      <w:pPr>
-        <w:ind w:firstLine="720"/>
-        <w:rPr>
-          <w:sz w:val="24"/>
-          <w:szCs w:val="24"/>
-        </w:rPr>
-      </w:pPr>
-      <w:r>
-        <w:rPr>
-          <w:sz w:val="24"/>
-          <w:szCs w:val="24"/>
-        </w:rPr>
-        <w:t>This system will not need any transition planning since the system is entirely software.</w:t>
-      </w:r>
-    </w:p>
-    <w:p>
-      <w:pPr>
-        <w:pStyle w:val="Heading3"/>
-      </w:pPr>
-      <w:bookmarkStart w:id="38" w:name="_Toc432620821"/>
-      <w:r>
         <w:t>Following</w:t>
       </w:r>
       <w:r>
@@ -11944,7 +11960,6 @@
         <w:rPr>
           <w:u w:color="000000"/>
         </w:rPr>
-        <w:lastRenderedPageBreak/>
         <w:t>Establishing</w:t>
       </w:r>
       <w:r>
@@ -12276,7 +12291,15 @@
           <w:sz w:val="24"/>
           <w:szCs w:val="24"/>
         </w:rPr>
-        <w:t xml:space="preserve"> appropriate subdirectory. The frontend directory should include all code, documentation, and README files corresponding to the web application of the system. The backend directory should include all code, documentation, and README files corresponding to the data analysis portion of the application. The documentation directory should include any files which will be included in the final deliverable binder to be signed by the client. The meeting minutes directory should include any files documenting meeting that took place and should be sent to the client upon there completion.</w:t>
+        <w:t xml:space="preserve"> appropriate subdirectory. The frontend directory should include all code, documentation, and README files corresponding to the web application of the system. The backend directory should include all code, documentation, and README files </w:t>
+      </w:r>
+      <w:r>
+        <w:rPr>
+          <w:sz w:val="24"/>
+          <w:szCs w:val="24"/>
+        </w:rPr>
+        <w:lastRenderedPageBreak/>
+        <w:t>corresponding to the data analysis portion of the application. The documentation directory should include any files which will be included in the final deliverable binder to be signed by the client. The meeting minutes directory should include any files documenting meeting that took place and should be sent to the client upon there completion.</w:t>
       </w:r>
     </w:p>
     <w:p>
@@ -12336,7 +12359,6 @@
         <w:rPr>
           <w:u w:color="000000"/>
         </w:rPr>
-        <w:lastRenderedPageBreak/>
         <w:t>System</w:t>
       </w:r>
       <w:r>
@@ -12605,6 +12627,7 @@
         <w:rPr>
           <w:u w:color="000000"/>
         </w:rPr>
+        <w:lastRenderedPageBreak/>
         <w:t>Software</w:t>
       </w:r>
       <w:r>
@@ -12659,7 +12682,6 @@
         <w:rPr>
           <w:u w:color="000000"/>
         </w:rPr>
-        <w:lastRenderedPageBreak/>
         <w:t>Software</w:t>
       </w:r>
       <w:r>
@@ -13056,7 +13078,15 @@
           <w:sz w:val="24"/>
           <w:szCs w:val="24"/>
         </w:rPr>
-        <w:t>The unit test should be included within a test file found in each directory. Using the command line arguments found within the README, the test should be performed. Upon successful unit tests, the command to run the directories unit test should be included in above directories tests. This should continue up until the system unit test file is reached.</w:t>
+        <w:t xml:space="preserve">The unit test should be included within a test file found in each directory. Using the command line arguments found within the README, the test should be performed. Upon </w:t>
+      </w:r>
+      <w:r>
+        <w:rPr>
+          <w:sz w:val="24"/>
+          <w:szCs w:val="24"/>
+        </w:rPr>
+        <w:lastRenderedPageBreak/>
+        <w:t>successful unit tests, the command to run the directories unit test should be included in above directories tests. This should continue up until the system unit test file is reached.</w:t>
       </w:r>
     </w:p>
     <w:p>
@@ -13192,7 +13222,6 @@
           <w:sz w:val="24"/>
           <w:szCs w:val="24"/>
         </w:rPr>
-        <w:lastRenderedPageBreak/>
         <w:t xml:space="preserve">All unit testing should present some </w:t>
       </w:r>
       <w:r>
@@ -13778,6 +13807,7 @@
           <w:sz w:val="24"/>
           <w:szCs w:val="24"/>
         </w:rPr>
+        <w:lastRenderedPageBreak/>
         <w:t>CSCI testing is intended to be primarily done by the</w:t>
       </w:r>
       <w:r>
@@ -13981,7 +14011,6 @@
           <w:sz w:val="24"/>
           <w:szCs w:val="24"/>
         </w:rPr>
-        <w:lastRenderedPageBreak/>
         <w:t xml:space="preserve">CSCI qualification testing should begin to be approached in integration testing and should </w:t>
       </w:r>
       <w:r>
@@ -14558,6 +14587,7 @@
           <w:sz w:val="24"/>
           <w:szCs w:val="24"/>
         </w:rPr>
+        <w:lastRenderedPageBreak/>
         <w:t>CSCI integration testing should require simply calling the overall systems test script. This should be found within the home directory of the system. As CSCI components complete their CSCI testing, then the system test script should be updated with what script to call to test the CSCI component. Overall system integration test should be run from the home directory.</w:t>
       </w:r>
     </w:p>
@@ -14691,7 +14721,6 @@
           <w:sz w:val="24"/>
           <w:szCs w:val="24"/>
         </w:rPr>
-        <w:lastRenderedPageBreak/>
         <w:t xml:space="preserve">Assuming the test for the smaller component of the system have been correctly added to the CSCI integration test, then the </w:t>
       </w:r>
       <w:r>
@@ -15288,6 +15317,7 @@
           <w:sz w:val="24"/>
           <w:szCs w:val="24"/>
         </w:rPr>
+        <w:lastRenderedPageBreak/>
         <w:t>All system test</w:t>
       </w:r>
       <w:r>
@@ -15488,7 +15518,6 @@
           <w:sz w:val="24"/>
           <w:szCs w:val="24"/>
         </w:rPr>
-        <w:lastRenderedPageBreak/>
         <w:t>Version descriptions will be maintained within the SUM. System version number will be kept in a format of system version primary(#</w:t>
       </w:r>
       <w:proofErr w:type="gramStart"/>
@@ -16098,6 +16127,7 @@
         <w:rPr>
           <w:u w:color="000000"/>
         </w:rPr>
+        <w:lastRenderedPageBreak/>
         <w:t>Software</w:t>
       </w:r>
       <w:r>
@@ -16416,7 +16446,6 @@
           <w:sz w:val="24"/>
           <w:szCs w:val="24"/>
         </w:rPr>
-        <w:lastRenderedPageBreak/>
         <w:t xml:space="preserve">Quality assurance will be independent </w:t>
       </w:r>
       <w:r>
@@ -31292,7 +31321,7 @@
 </file>
 
 <file path=customXml/itemProps1.xml><?xml version="1.0" encoding="utf-8"?>
-<ds:datastoreItem xmlns:ds="http://schemas.openxmlformats.org/officeDocument/2006/customXml" ds:itemID="{9A92FF9C-1A1E-4125-A02A-5E5D4F007540}">
+<ds:datastoreItem xmlns:ds="http://schemas.openxmlformats.org/officeDocument/2006/customXml" ds:itemID="{A38312F7-6357-4D14-938F-F5D463A21865}">
   <ds:schemaRefs>
     <ds:schemaRef ds:uri="http://schemas.openxmlformats.org/officeDocument/2006/bibliography"/>
   </ds:schemaRefs>

</xml_diff>